<commit_message>
made slides for 1/30
</commit_message>
<xml_diff>
--- a/Spring2026_Ling201_Syllabus.docx
+++ b/Spring2026_Ling201_Syllabus.docx
@@ -4973,6 +4973,8 @@
             </w:pPr>
             <w:r>
               <w:rPr>
+                <w:b/>
+                <w:bCs/>
                 <w:sz w:val="21"/>
                 <w:szCs w:val="21"/>
               </w:rPr>
@@ -4985,7 +4987,16 @@
                 <w:sz w:val="21"/>
                 <w:szCs w:val="21"/>
               </w:rPr>
-              <w:t>TBD.</w:t>
+              <w:t>5/8/2026 - 8:00 AM-11:00 AM</w:t>
+            </w:r>
+            <w:r>
+              <w:rPr>
+                <w:b/>
+                <w:bCs/>
+                <w:sz w:val="21"/>
+                <w:szCs w:val="21"/>
+              </w:rPr>
+              <w:t>.</w:t>
             </w:r>
           </w:p>
         </w:tc>
@@ -6543,7 +6554,6 @@
   <w:style w:type="character" w:default="1" w:styleId="DefaultParagraphFont">
     <w:name w:val="Default Paragraph Font"/>
     <w:uiPriority w:val="1"/>
-    <w:semiHidden/>
     <w:unhideWhenUsed/>
   </w:style>
   <w:style w:type="table" w:default="1" w:styleId="TableNormal">

</xml_diff>